<commit_message>
Display job applications again
</commit_message>
<xml_diff>
--- a/public/assets/job-pfmd.docx
+++ b/public/assets/job-pfmd.docx
@@ -1,12 +1,12 @@
 
 <file path=word/document.xml><?xml version="1.0" encoding="utf-8"?>
 <w:document xmlns:r="http://schemas.openxmlformats.org/officeDocument/2006/relationships" xmlns:wp="http://schemas.openxmlformats.org/drawingml/2006/wordprocessingDrawing" xmlns:w="http://schemas.openxmlformats.org/wordprocessingml/2006/main" xmlns:w10="urn:schemas-microsoft-com:office:word" xmlns:w14="http://schemas.microsoft.com/office/word/2010/wordml" xmlns:wps="http://schemas.microsoft.com/office/word/2010/wordprocessingShape" xmlns:wpg="http://schemas.microsoft.com/office/word/2010/wordprocessingGroup" xmlns:mc="http://schemas.openxmlformats.org/markup-compatibility/2006" xmlns:v="urn:schemas-microsoft-com:vml" xmlns:o="urn:schemas-microsoft-com:office:office" xmlns:m="http://schemas.openxmlformats.org/officeDocument/2006/math" mc:Ignorable="w14">
-  <w:background w:color="FFFFFF"/>
   <w:body>
     <w:p>
       <w:pPr>
         <w:pStyle w:val="Body A"/>
         <w:rPr>
+          <w:rFonts w:ascii="Calibri" w:cs="Calibri" w:hAnsi="Calibri" w:eastAsia="Calibri"/>
           <w:b w:val="1"/>
           <w:bCs w:val="1"/>
           <w:sz w:val="36"/>
@@ -66,6 +66,7 @@
       <w:pPr>
         <w:pStyle w:val="Body A"/>
         <w:rPr>
+          <w:rFonts w:ascii="Calibri" w:cs="Calibri" w:hAnsi="Calibri" w:eastAsia="Calibri"/>
           <w:b w:val="1"/>
           <w:bCs w:val="1"/>
           <w:i w:val="1"/>
@@ -76,6 +77,7 @@
       </w:pPr>
       <w:r>
         <w:rPr>
+          <w:rFonts w:ascii="Calibri" w:cs="Calibri" w:hAnsi="Calibri" w:eastAsia="Calibri"/>
           <w:b w:val="1"/>
           <w:bCs w:val="1"/>
           <w:sz w:val="36"/>
@@ -87,6 +89,7 @@
       </w:r>
       <w:r>
         <w:rPr>
+          <w:rFonts w:ascii="Calibri" w:cs="Calibri" w:hAnsi="Calibri" w:eastAsia="Calibri"/>
           <w:b w:val="1"/>
           <w:bCs w:val="1"/>
           <w:sz w:val="36"/>
@@ -97,6 +100,7 @@
       </w:r>
       <w:r>
         <w:rPr>
+          <w:rFonts w:ascii="Calibri" w:cs="Calibri" w:hAnsi="Calibri" w:eastAsia="Calibri"/>
           <w:b w:val="1"/>
           <w:bCs w:val="1"/>
           <w:sz w:val="36"/>
@@ -111,6 +115,8 @@
       <w:pPr>
         <w:pStyle w:val="Body A"/>
         <w:rPr>
+          <w:rStyle w:val="None"/>
+          <w:rFonts w:ascii="Calibri" w:cs="Calibri" w:hAnsi="Calibri" w:eastAsia="Calibri"/>
           <w:b w:val="1"/>
           <w:bCs w:val="1"/>
           <w:i w:val="1"/>
@@ -121,6 +127,7 @@
       </w:pPr>
       <w:r>
         <w:rPr>
+          <w:rFonts w:ascii="Calibri" w:cs="Calibri" w:hAnsi="Calibri" w:eastAsia="Calibri"/>
           <w:b w:val="1"/>
           <w:bCs w:val="1"/>
           <w:i w:val="1"/>
@@ -134,6 +141,7 @@
       </w:r>
       <w:r>
         <w:rPr>
+          <w:rFonts w:ascii="Calibri" w:cs="Calibri" w:hAnsi="Calibri" w:eastAsia="Calibri"/>
           <w:b w:val="1"/>
           <w:bCs w:val="1"/>
           <w:i w:val="1"/>
@@ -146,6 +154,7 @@
       </w:r>
       <w:r>
         <w:rPr>
+          <w:rFonts w:ascii="Calibri" w:cs="Calibri" w:hAnsi="Calibri" w:eastAsia="Calibri"/>
           <w:b w:val="1"/>
           <w:bCs w:val="1"/>
           <w:i w:val="1"/>
@@ -189,6 +198,8 @@
       </w:r>
       <w:r>
         <w:rPr>
+          <w:rStyle w:val="None"/>
+          <w:rFonts w:ascii="Calibri" w:cs="Calibri" w:hAnsi="Calibri" w:eastAsia="Calibri"/>
           <w:b w:val="1"/>
           <w:bCs w:val="1"/>
           <w:i w:val="1"/>
@@ -200,18 +211,10 @@
         </w:rPr>
         <w:t>)</w:t>
       </w:r>
-      <w:r>
-        <w:rPr>
-          <w:b w:val="1"/>
-          <w:bCs w:val="1"/>
-          <w:i w:val="1"/>
-          <w:iCs w:val="1"/>
-          <w:sz w:val="30"/>
-          <w:szCs w:val="30"/>
-        </w:rPr>
-        <w:br w:type="textWrapping"/>
-      </w:r>
-      <w:r>
+    </w:p>
+    <w:p>
+      <w:pPr>
+        <w:pStyle w:val="Body A"/>
         <w:rPr>
           <w:b w:val="1"/>
           <w:bCs w:val="1"/>
@@ -219,162 +222,131 @@
           <w:iCs w:val="1"/>
           <w:sz w:val="28"/>
           <w:szCs w:val="28"/>
-          <w:rtl w:val="0"/>
-        </w:rPr>
-        <w:t xml:space="preserve">by </w:t>
-      </w:r>
-      <w:r>
-        <w:rPr>
-          <w:b w:val="1"/>
-          <w:bCs w:val="1"/>
-          <w:i w:val="1"/>
-          <w:iCs w:val="1"/>
-          <w:sz w:val="28"/>
-          <w:szCs w:val="28"/>
-          <w:rtl w:val="0"/>
-          <w:lang w:val="en-US"/>
-        </w:rPr>
-        <w:t>February 28th 2019</w:t>
-      </w:r>
-    </w:p>
-    <w:p>
-      <w:pPr>
-        <w:pStyle w:val="Body A"/>
-        <w:rPr>
-          <w:b w:val="1"/>
-          <w:bCs w:val="1"/>
-          <w:i w:val="1"/>
-          <w:iCs w:val="1"/>
-          <w:sz w:val="28"/>
-          <w:szCs w:val="28"/>
-        </w:rPr>
-      </w:pPr>
-    </w:p>
-    <w:p>
-      <w:pPr>
-        <w:pStyle w:val="Body A"/>
-        <w:rPr>
-          <w:b w:val="1"/>
-          <w:bCs w:val="1"/>
+        </w:rPr>
+      </w:pPr>
+    </w:p>
+    <w:p>
+      <w:pPr>
+        <w:pStyle w:val="Body A"/>
+        <w:rPr>
+          <w:rStyle w:val="None"/>
+          <w:rFonts w:ascii="Calibri" w:cs="Calibri" w:hAnsi="Calibri" w:eastAsia="Calibri"/>
+          <w:b w:val="1"/>
+          <w:bCs w:val="1"/>
+        </w:rPr>
+      </w:pPr>
+      <w:r>
+        <w:rPr>
+          <w:rStyle w:val="None"/>
+          <w:rFonts w:ascii="Calibri" w:cs="Calibri" w:hAnsi="Calibri" w:eastAsia="Calibri"/>
+          <w:b w:val="1"/>
+          <w:bCs w:val="1"/>
+          <w:rtl w:val="0"/>
           <w:lang w:val="de-DE"/>
         </w:rPr>
-      </w:pPr>
-      <w:r>
-        <w:rPr>
+        <w:t>Name</w:t>
+      </w:r>
+      <w:r>
+        <w:rPr>
+          <w:rStyle w:val="None"/>
+          <w:rFonts w:ascii="Calibri" w:cs="Calibri" w:hAnsi="Calibri" w:eastAsia="Calibri"/>
+          <w:b w:val="1"/>
+          <w:bCs w:val="1"/>
+          <w:rtl w:val="0"/>
+          <w:lang w:val="en-US"/>
+        </w:rPr>
+        <w:t>:</w:t>
+      </w:r>
+    </w:p>
+    <w:p>
+      <w:pPr>
+        <w:pStyle w:val="Body A"/>
+        <w:rPr>
+          <w:b w:val="1"/>
+          <w:bCs w:val="1"/>
+        </w:rPr>
+      </w:pPr>
+    </w:p>
+    <w:p>
+      <w:pPr>
+        <w:pStyle w:val="Body A"/>
+        <w:rPr>
+          <w:rStyle w:val="None"/>
+          <w:rFonts w:ascii="Calibri" w:cs="Calibri" w:hAnsi="Calibri" w:eastAsia="Calibri"/>
+          <w:b w:val="1"/>
+          <w:bCs w:val="1"/>
+        </w:rPr>
+      </w:pPr>
+      <w:r>
+        <w:rPr>
+          <w:rStyle w:val="None"/>
+          <w:rFonts w:ascii="Calibri" w:cs="Calibri" w:hAnsi="Calibri" w:eastAsia="Calibri"/>
+          <w:b w:val="1"/>
+          <w:bCs w:val="1"/>
+          <w:rtl w:val="0"/>
+          <w:lang w:val="en-US"/>
+        </w:rPr>
+        <w:t>Address:</w:t>
+      </w:r>
+    </w:p>
+    <w:p>
+      <w:pPr>
+        <w:pStyle w:val="Body A"/>
+        <w:rPr>
+          <w:b w:val="1"/>
+          <w:bCs w:val="1"/>
+        </w:rPr>
+      </w:pPr>
+    </w:p>
+    <w:p>
+      <w:pPr>
+        <w:pStyle w:val="Body A"/>
+        <w:rPr>
+          <w:rStyle w:val="None"/>
+          <w:rFonts w:ascii="Calibri" w:cs="Calibri" w:hAnsi="Calibri" w:eastAsia="Calibri"/>
+          <w:b w:val="1"/>
+          <w:bCs w:val="1"/>
+        </w:rPr>
+      </w:pPr>
+      <w:r>
+        <w:rPr>
+          <w:rStyle w:val="None"/>
+          <w:rFonts w:ascii="Calibri" w:cs="Calibri" w:hAnsi="Calibri" w:eastAsia="Calibri"/>
+          <w:b w:val="1"/>
+          <w:bCs w:val="1"/>
+          <w:rtl w:val="0"/>
+          <w:lang w:val="en-US"/>
+        </w:rPr>
+        <w:t>Date of Birth:</w:t>
+      </w:r>
+    </w:p>
+    <w:p>
+      <w:pPr>
+        <w:pStyle w:val="Body A"/>
+        <w:rPr>
+          <w:b w:val="1"/>
+          <w:bCs w:val="1"/>
+        </w:rPr>
+      </w:pPr>
+    </w:p>
+    <w:p>
+      <w:pPr>
+        <w:pStyle w:val="Body A"/>
+      </w:pPr>
+      <w:r>
+        <w:rPr>
+          <w:rStyle w:val="None"/>
+          <w:rFonts w:ascii="Calibri" w:cs="Calibri" w:hAnsi="Calibri" w:eastAsia="Calibri"/>
           <w:b w:val="1"/>
           <w:bCs w:val="1"/>
           <w:rtl w:val="0"/>
           <w:lang w:val="de-DE"/>
         </w:rPr>
-        <w:t>Name</w:t>
-      </w:r>
-      <w:r>
-        <w:rPr>
-          <w:b w:val="1"/>
-          <w:bCs w:val="1"/>
-          <w:rtl w:val="0"/>
-          <w:lang w:val="en-US"/>
-        </w:rPr>
-        <w:t>:</w:t>
-      </w:r>
-    </w:p>
-    <w:p>
-      <w:pPr>
-        <w:pStyle w:val="Body A"/>
-        <w:rPr>
-          <w:b w:val="1"/>
-          <w:bCs w:val="1"/>
-        </w:rPr>
-      </w:pPr>
-    </w:p>
-    <w:p>
-      <w:pPr>
-        <w:pStyle w:val="Body A"/>
-        <w:rPr>
-          <w:b w:val="1"/>
-          <w:bCs w:val="1"/>
-          <w:lang w:val="en-US"/>
-        </w:rPr>
-      </w:pPr>
-      <w:r>
-        <w:rPr>
-          <w:b w:val="1"/>
-          <w:bCs w:val="1"/>
-          <w:rtl w:val="0"/>
-          <w:lang w:val="en-US"/>
-        </w:rPr>
-        <w:t>Address</w:t>
-      </w:r>
-      <w:r>
-        <w:rPr>
-          <w:b w:val="1"/>
-          <w:bCs w:val="1"/>
-          <w:rtl w:val="0"/>
-          <w:lang w:val="en-US"/>
-        </w:rPr>
-        <w:t>:</w:t>
-      </w:r>
-    </w:p>
-    <w:p>
-      <w:pPr>
-        <w:pStyle w:val="Body A"/>
-        <w:rPr>
-          <w:b w:val="1"/>
-          <w:bCs w:val="1"/>
-        </w:rPr>
-      </w:pPr>
-    </w:p>
-    <w:p>
-      <w:pPr>
-        <w:pStyle w:val="Body A"/>
-        <w:rPr>
-          <w:b w:val="1"/>
-          <w:bCs w:val="1"/>
-        </w:rPr>
-      </w:pPr>
-      <w:r>
-        <w:rPr>
-          <w:b w:val="1"/>
-          <w:bCs w:val="1"/>
-          <w:rtl w:val="0"/>
-          <w:lang w:val="en-US"/>
-        </w:rPr>
-        <w:t>Date of Birth</w:t>
-      </w:r>
-      <w:r>
-        <w:rPr>
-          <w:b w:val="1"/>
-          <w:bCs w:val="1"/>
-          <w:rtl w:val="0"/>
-          <w:lang w:val="en-US"/>
-        </w:rPr>
-        <w:t>:</w:t>
-      </w:r>
-    </w:p>
-    <w:p>
-      <w:pPr>
-        <w:pStyle w:val="Body A"/>
-        <w:rPr>
-          <w:b w:val="1"/>
-          <w:bCs w:val="1"/>
-        </w:rPr>
-      </w:pPr>
-    </w:p>
-    <w:p>
-      <w:pPr>
-        <w:pStyle w:val="Body A"/>
-      </w:pPr>
-      <w:r>
-        <w:rPr>
-          <w:b w:val="1"/>
-          <w:bCs w:val="1"/>
-          <w:rtl w:val="0"/>
-          <w:lang w:val="de-DE"/>
-        </w:rPr>
         <w:t>A Brief CV.</w:t>
       </w:r>
       <w:r>
         <w:rPr>
+          <w:rStyle w:val="None"/>
           <w:rtl w:val="0"/>
           <w:lang w:val="en-US"/>
         </w:rPr>
@@ -384,12 +356,11 @@
     <w:p>
       <w:pPr>
         <w:pStyle w:val="Body A"/>
-        <w:rPr>
-          <w:lang w:val="en-US"/>
-        </w:rPr>
-      </w:pPr>
-      <w:r>
-        <w:rPr>
+      </w:pPr>
+      <w:r>
+        <w:rPr>
+          <w:rStyle w:val="None"/>
+          <w:rFonts w:ascii="Calibri" w:cs="Calibri" w:hAnsi="Calibri" w:eastAsia="Calibri"/>
           <w:b w:val="1"/>
           <w:bCs w:val="1"/>
           <w:sz w:val="24"/>
@@ -401,6 +372,7 @@
       </w:r>
       <w:r>
         <w:rPr>
+          <w:rStyle w:val="None"/>
           <w:rtl w:val="0"/>
           <w:lang w:val="en-US"/>
         </w:rPr>
@@ -411,16 +383,16 @@
       <w:tblPr>
         <w:tblW w:w="9000" w:type="dxa"/>
         <w:jc w:val="left"/>
-        <w:tblInd w:w="108" w:type="dxa"/>
+        <w:tblInd w:w="216" w:type="dxa"/>
         <w:tblBorders>
-          <w:top w:val="single" w:color="000000" w:sz="8" w:space="0" w:shadow="0" w:frame="0"/>
-          <w:left w:val="single" w:color="000000" w:sz="8" w:space="0" w:shadow="0" w:frame="0"/>
-          <w:bottom w:val="single" w:color="000000" w:sz="8" w:space="0" w:shadow="0" w:frame="0"/>
-          <w:right w:val="single" w:color="000000" w:sz="8" w:space="0" w:shadow="0" w:frame="0"/>
-          <w:insideH w:val="single" w:color="000000" w:sz="8" w:space="0" w:shadow="0" w:frame="0"/>
-          <w:insideV w:val="single" w:color="000000" w:sz="8" w:space="0" w:shadow="0" w:frame="0"/>
+          <w:top w:val="single" w:color="ffffff" w:sz="8" w:space="0" w:shadow="0" w:frame="0"/>
+          <w:left w:val="single" w:color="ffffff" w:sz="8" w:space="0" w:shadow="0" w:frame="0"/>
+          <w:bottom w:val="single" w:color="ffffff" w:sz="8" w:space="0" w:shadow="0" w:frame="0"/>
+          <w:right w:val="single" w:color="ffffff" w:sz="8" w:space="0" w:shadow="0" w:frame="0"/>
+          <w:insideH w:val="single" w:color="ffffff" w:sz="8" w:space="0" w:shadow="0" w:frame="0"/>
+          <w:insideV w:val="single" w:color="ffffff" w:sz="8" w:space="0" w:shadow="0" w:frame="0"/>
         </w:tblBorders>
-        <w:shd w:val="clear" w:color="auto" w:fill="000000"/>
+        <w:shd w:val="clear" w:color="auto" w:fill="d0ddef"/>
         <w:tblLayout w:type="fixed"/>
       </w:tblPr>
       <w:tblGrid>
@@ -431,10 +403,10 @@
       </w:tblGrid>
       <w:tr>
         <w:tblPrEx>
-          <w:shd w:val="clear" w:color="auto" w:fill="000000"/>
+          <w:shd w:val="clear" w:color="auto" w:fill="d0ddef"/>
         </w:tblPrEx>
         <w:trPr>
-          <w:trHeight w:val="472" w:hRule="atLeast"/>
+          <w:trHeight w:val="320" w:hRule="atLeast"/>
         </w:trPr>
         <w:tc>
           <w:tcPr>
@@ -447,10 +419,10 @@
             </w:tcBorders>
             <w:shd w:val="clear" w:color="auto" w:fill="auto"/>
             <w:tcMar>
-              <w:top w:type="dxa" w:w="0"/>
-              <w:left w:type="dxa" w:w="0"/>
-              <w:bottom w:type="dxa" w:w="0"/>
-              <w:right w:type="dxa" w:w="0"/>
+              <w:top w:type="dxa" w:w="80"/>
+              <w:left w:type="dxa" w:w="80"/>
+              <w:bottom w:type="dxa" w:w="80"/>
+              <w:right w:type="dxa" w:w="80"/>
             </w:tcMar>
             <w:vAlign w:val="center"/>
           </w:tcPr>
@@ -467,54 +439,31 @@
             </w:tcBorders>
             <w:shd w:val="clear" w:color="auto" w:fill="auto"/>
             <w:tcMar>
-              <w:top w:type="dxa" w:w="0"/>
-              <w:left w:type="dxa" w:w="0"/>
-              <w:bottom w:type="dxa" w:w="0"/>
-              <w:right w:type="dxa" w:w="0"/>
+              <w:top w:type="dxa" w:w="80"/>
+              <w:left w:type="dxa" w:w="80"/>
+              <w:bottom w:type="dxa" w:w="80"/>
+              <w:right w:type="dxa" w:w="80"/>
             </w:tcMar>
             <w:vAlign w:val="center"/>
           </w:tcPr>
           <w:p>
             <w:pPr>
-              <w:keepNext w:val="0"/>
-              <w:keepLines w:val="0"/>
-              <w:pageBreakBefore w:val="0"/>
-              <w:widowControl w:val="1"/>
-              <w:shd w:val="clear" w:color="auto" w:fill="auto"/>
+              <w:pStyle w:val="Body"/>
               <w:tabs>
                 <w:tab w:val="left" w:pos="1440"/>
               </w:tabs>
               <w:suppressAutoHyphens w:val="1"/>
-              <w:bidi w:val="0"/>
-              <w:spacing w:before="0" w:after="0" w:line="240" w:lineRule="auto"/>
-              <w:ind w:left="0" w:right="0" w:firstLine="0"/>
               <w:jc w:val="center"/>
               <w:outlineLvl w:val="0"/>
-              <w:rPr>
-                <w:rtl w:val="0"/>
-              </w:rPr>
             </w:pPr>
             <w:r>
               <w:rPr>
-                <w:rFonts w:ascii="Arial" w:cs="Arial Unicode MS" w:hAnsi="Arial" w:eastAsia="Arial Unicode MS"/>
+                <w:rStyle w:val="None"/>
+                <w:rFonts w:ascii="Arial" w:hAnsi="Arial"/>
                 <w:b w:val="1"/>
                 <w:bCs w:val="1"/>
-                <w:i w:val="0"/>
-                <w:iCs w:val="0"/>
-                <w:caps w:val="0"/>
-                <w:smallCaps w:val="0"/>
-                <w:strike w:val="0"/>
-                <w:dstrike w:val="0"/>
-                <w:outline w:val="0"/>
-                <w:color w:val="000000"/>
-                <w:spacing w:val="0"/>
-                <w:kern w:val="0"/>
-                <w:position w:val="0"/>
-                <w:sz w:val="24"/>
-                <w:szCs w:val="24"/>
-                <w:u w:val="none"/>
-                <w:vertAlign w:val="baseline"/>
                 <w:rtl w:val="0"/>
+                <w:lang w:val="en-US"/>
               </w:rPr>
               <w:t>Person 1</w:t>
             </w:r>
@@ -531,54 +480,31 @@
             </w:tcBorders>
             <w:shd w:val="clear" w:color="auto" w:fill="auto"/>
             <w:tcMar>
-              <w:top w:type="dxa" w:w="0"/>
-              <w:left w:type="dxa" w:w="0"/>
-              <w:bottom w:type="dxa" w:w="0"/>
-              <w:right w:type="dxa" w:w="0"/>
+              <w:top w:type="dxa" w:w="80"/>
+              <w:left w:type="dxa" w:w="80"/>
+              <w:bottom w:type="dxa" w:w="80"/>
+              <w:right w:type="dxa" w:w="80"/>
             </w:tcMar>
             <w:vAlign w:val="center"/>
           </w:tcPr>
           <w:p>
             <w:pPr>
-              <w:keepNext w:val="0"/>
-              <w:keepLines w:val="0"/>
-              <w:pageBreakBefore w:val="0"/>
-              <w:widowControl w:val="1"/>
-              <w:shd w:val="clear" w:color="auto" w:fill="auto"/>
+              <w:pStyle w:val="Body"/>
               <w:tabs>
                 <w:tab w:val="left" w:pos="1440"/>
               </w:tabs>
               <w:suppressAutoHyphens w:val="1"/>
-              <w:bidi w:val="0"/>
-              <w:spacing w:before="0" w:after="0" w:line="240" w:lineRule="auto"/>
-              <w:ind w:left="0" w:right="0" w:firstLine="0"/>
               <w:jc w:val="center"/>
               <w:outlineLvl w:val="0"/>
-              <w:rPr>
-                <w:rtl w:val="0"/>
-              </w:rPr>
             </w:pPr>
             <w:r>
               <w:rPr>
-                <w:rFonts w:ascii="Arial" w:cs="Arial Unicode MS" w:hAnsi="Arial" w:eastAsia="Arial Unicode MS"/>
+                <w:rStyle w:val="None"/>
+                <w:rFonts w:ascii="Arial" w:hAnsi="Arial"/>
                 <w:b w:val="1"/>
                 <w:bCs w:val="1"/>
-                <w:i w:val="0"/>
-                <w:iCs w:val="0"/>
-                <w:caps w:val="0"/>
-                <w:smallCaps w:val="0"/>
-                <w:strike w:val="0"/>
-                <w:dstrike w:val="0"/>
-                <w:outline w:val="0"/>
-                <w:color w:val="000000"/>
-                <w:spacing w:val="0"/>
-                <w:kern w:val="0"/>
-                <w:position w:val="0"/>
-                <w:sz w:val="24"/>
-                <w:szCs w:val="24"/>
-                <w:u w:val="none"/>
-                <w:vertAlign w:val="baseline"/>
                 <w:rtl w:val="0"/>
+                <w:lang w:val="en-US"/>
               </w:rPr>
               <w:t>Person 2</w:t>
             </w:r>
@@ -595,54 +521,31 @@
             </w:tcBorders>
             <w:shd w:val="clear" w:color="auto" w:fill="auto"/>
             <w:tcMar>
-              <w:top w:type="dxa" w:w="0"/>
-              <w:left w:type="dxa" w:w="0"/>
-              <w:bottom w:type="dxa" w:w="0"/>
-              <w:right w:type="dxa" w:w="0"/>
+              <w:top w:type="dxa" w:w="80"/>
+              <w:left w:type="dxa" w:w="80"/>
+              <w:bottom w:type="dxa" w:w="80"/>
+              <w:right w:type="dxa" w:w="80"/>
             </w:tcMar>
             <w:vAlign w:val="center"/>
           </w:tcPr>
           <w:p>
             <w:pPr>
-              <w:keepNext w:val="0"/>
-              <w:keepLines w:val="0"/>
-              <w:pageBreakBefore w:val="0"/>
-              <w:widowControl w:val="1"/>
-              <w:shd w:val="clear" w:color="auto" w:fill="auto"/>
+              <w:pStyle w:val="Body"/>
               <w:tabs>
                 <w:tab w:val="left" w:pos="1440"/>
               </w:tabs>
               <w:suppressAutoHyphens w:val="1"/>
-              <w:bidi w:val="0"/>
-              <w:spacing w:before="0" w:after="0" w:line="240" w:lineRule="auto"/>
-              <w:ind w:left="0" w:right="0" w:firstLine="0"/>
               <w:jc w:val="center"/>
               <w:outlineLvl w:val="0"/>
-              <w:rPr>
-                <w:rtl w:val="0"/>
-              </w:rPr>
             </w:pPr>
             <w:r>
               <w:rPr>
-                <w:rFonts w:ascii="Arial" w:cs="Arial Unicode MS" w:hAnsi="Arial" w:eastAsia="Arial Unicode MS"/>
+                <w:rStyle w:val="None"/>
+                <w:rFonts w:ascii="Arial" w:hAnsi="Arial"/>
                 <w:b w:val="1"/>
                 <w:bCs w:val="1"/>
-                <w:i w:val="0"/>
-                <w:iCs w:val="0"/>
-                <w:caps w:val="0"/>
-                <w:smallCaps w:val="0"/>
-                <w:strike w:val="0"/>
-                <w:dstrike w:val="0"/>
-                <w:outline w:val="0"/>
-                <w:color w:val="000000"/>
-                <w:spacing w:val="0"/>
-                <w:kern w:val="0"/>
-                <w:position w:val="0"/>
-                <w:sz w:val="24"/>
-                <w:szCs w:val="24"/>
-                <w:u w:val="none"/>
-                <w:vertAlign w:val="baseline"/>
                 <w:rtl w:val="0"/>
+                <w:lang w:val="en-US"/>
               </w:rPr>
               <w:t>Person 3</w:t>
             </w:r>
@@ -651,10 +554,10 @@
       </w:tr>
       <w:tr>
         <w:tblPrEx>
-          <w:shd w:val="clear" w:color="auto" w:fill="000000"/>
+          <w:shd w:val="clear" w:color="auto" w:fill="d0ddef"/>
         </w:tblPrEx>
         <w:trPr>
-          <w:trHeight w:val="472" w:hRule="atLeast"/>
+          <w:trHeight w:val="352" w:hRule="atLeast"/>
         </w:trPr>
         <w:tc>
           <w:tcPr>
@@ -667,54 +570,30 @@
             </w:tcBorders>
             <w:shd w:val="clear" w:color="auto" w:fill="auto"/>
             <w:tcMar>
-              <w:top w:type="dxa" w:w="0"/>
-              <w:left w:type="dxa" w:w="0"/>
-              <w:bottom w:type="dxa" w:w="0"/>
-              <w:right w:type="dxa" w:w="0"/>
+              <w:top w:type="dxa" w:w="80"/>
+              <w:left w:type="dxa" w:w="80"/>
+              <w:bottom w:type="dxa" w:w="80"/>
+              <w:right w:type="dxa" w:w="80"/>
             </w:tcMar>
             <w:vAlign w:val="center"/>
           </w:tcPr>
           <w:p>
             <w:pPr>
-              <w:keepNext w:val="0"/>
-              <w:keepLines w:val="0"/>
-              <w:pageBreakBefore w:val="0"/>
-              <w:widowControl w:val="1"/>
-              <w:shd w:val="clear" w:color="auto" w:fill="auto"/>
+              <w:pStyle w:val="Body"/>
               <w:tabs>
                 <w:tab w:val="left" w:pos="1440"/>
               </w:tabs>
               <w:suppressAutoHyphens w:val="1"/>
-              <w:bidi w:val="0"/>
-              <w:spacing w:before="0" w:after="0" w:line="240" w:lineRule="auto"/>
-              <w:ind w:left="0" w:right="0" w:firstLine="0"/>
-              <w:jc w:val="left"/>
               <w:outlineLvl w:val="0"/>
-              <w:rPr>
-                <w:rtl w:val="0"/>
-              </w:rPr>
             </w:pPr>
             <w:r>
               <w:rPr>
-                <w:rFonts w:ascii="Arial" w:cs="Arial Unicode MS" w:hAnsi="Arial" w:eastAsia="Arial Unicode MS"/>
+                <w:rStyle w:val="None"/>
+                <w:rFonts w:ascii="Arial" w:hAnsi="Arial"/>
                 <w:b w:val="1"/>
                 <w:bCs w:val="1"/>
-                <w:i w:val="0"/>
-                <w:iCs w:val="0"/>
-                <w:caps w:val="0"/>
-                <w:smallCaps w:val="0"/>
-                <w:strike w:val="0"/>
-                <w:dstrike w:val="0"/>
-                <w:outline w:val="0"/>
-                <w:color w:val="000000"/>
-                <w:spacing w:val="0"/>
-                <w:kern w:val="0"/>
-                <w:position w:val="0"/>
-                <w:sz w:val="24"/>
-                <w:szCs w:val="24"/>
-                <w:u w:val="none"/>
-                <w:vertAlign w:val="baseline"/>
                 <w:rtl w:val="0"/>
+                <w:lang w:val="en-US"/>
               </w:rPr>
               <w:t>Name</w:t>
             </w:r>
@@ -731,10 +610,10 @@
             </w:tcBorders>
             <w:shd w:val="clear" w:color="auto" w:fill="auto"/>
             <w:tcMar>
-              <w:top w:type="dxa" w:w="0"/>
-              <w:left w:type="dxa" w:w="0"/>
-              <w:bottom w:type="dxa" w:w="0"/>
-              <w:right w:type="dxa" w:w="0"/>
+              <w:top w:type="dxa" w:w="80"/>
+              <w:left w:type="dxa" w:w="80"/>
+              <w:bottom w:type="dxa" w:w="80"/>
+              <w:right w:type="dxa" w:w="80"/>
             </w:tcMar>
             <w:vAlign w:val="center"/>
           </w:tcPr>
@@ -751,10 +630,10 @@
             </w:tcBorders>
             <w:shd w:val="clear" w:color="auto" w:fill="auto"/>
             <w:tcMar>
-              <w:top w:type="dxa" w:w="0"/>
-              <w:left w:type="dxa" w:w="0"/>
-              <w:bottom w:type="dxa" w:w="0"/>
-              <w:right w:type="dxa" w:w="0"/>
+              <w:top w:type="dxa" w:w="80"/>
+              <w:left w:type="dxa" w:w="80"/>
+              <w:bottom w:type="dxa" w:w="80"/>
+              <w:right w:type="dxa" w:w="80"/>
             </w:tcMar>
             <w:vAlign w:val="center"/>
           </w:tcPr>
@@ -771,10 +650,10 @@
             </w:tcBorders>
             <w:shd w:val="clear" w:color="auto" w:fill="auto"/>
             <w:tcMar>
-              <w:top w:type="dxa" w:w="0"/>
-              <w:left w:type="dxa" w:w="0"/>
-              <w:bottom w:type="dxa" w:w="0"/>
-              <w:right w:type="dxa" w:w="0"/>
+              <w:top w:type="dxa" w:w="80"/>
+              <w:left w:type="dxa" w:w="80"/>
+              <w:bottom w:type="dxa" w:w="80"/>
+              <w:right w:type="dxa" w:w="80"/>
             </w:tcMar>
             <w:vAlign w:val="center"/>
           </w:tcPr>
@@ -783,10 +662,10 @@
       </w:tr>
       <w:tr>
         <w:tblPrEx>
-          <w:shd w:val="clear" w:color="auto" w:fill="000000"/>
+          <w:shd w:val="clear" w:color="auto" w:fill="d0ddef"/>
         </w:tblPrEx>
         <w:trPr>
-          <w:trHeight w:val="472" w:hRule="atLeast"/>
+          <w:trHeight w:val="332" w:hRule="atLeast"/>
         </w:trPr>
         <w:tc>
           <w:tcPr>
@@ -799,54 +678,30 @@
             </w:tcBorders>
             <w:shd w:val="clear" w:color="auto" w:fill="auto"/>
             <w:tcMar>
-              <w:top w:type="dxa" w:w="0"/>
-              <w:left w:type="dxa" w:w="0"/>
-              <w:bottom w:type="dxa" w:w="0"/>
-              <w:right w:type="dxa" w:w="0"/>
+              <w:top w:type="dxa" w:w="80"/>
+              <w:left w:type="dxa" w:w="80"/>
+              <w:bottom w:type="dxa" w:w="80"/>
+              <w:right w:type="dxa" w:w="80"/>
             </w:tcMar>
             <w:vAlign w:val="center"/>
           </w:tcPr>
           <w:p>
             <w:pPr>
-              <w:keepNext w:val="0"/>
-              <w:keepLines w:val="0"/>
-              <w:pageBreakBefore w:val="0"/>
-              <w:widowControl w:val="1"/>
-              <w:shd w:val="clear" w:color="auto" w:fill="auto"/>
+              <w:pStyle w:val="Body"/>
               <w:tabs>
                 <w:tab w:val="left" w:pos="1440"/>
               </w:tabs>
               <w:suppressAutoHyphens w:val="1"/>
-              <w:bidi w:val="0"/>
-              <w:spacing w:before="0" w:after="0" w:line="240" w:lineRule="auto"/>
-              <w:ind w:left="0" w:right="0" w:firstLine="0"/>
-              <w:jc w:val="left"/>
               <w:outlineLvl w:val="0"/>
-              <w:rPr>
-                <w:rtl w:val="0"/>
-              </w:rPr>
             </w:pPr>
             <w:r>
               <w:rPr>
-                <w:rFonts w:ascii="Arial" w:cs="Arial Unicode MS" w:hAnsi="Arial" w:eastAsia="Arial Unicode MS"/>
+                <w:rStyle w:val="None"/>
+                <w:rFonts w:ascii="Arial" w:hAnsi="Arial"/>
                 <w:b w:val="1"/>
                 <w:bCs w:val="1"/>
-                <w:i w:val="0"/>
-                <w:iCs w:val="0"/>
-                <w:caps w:val="0"/>
-                <w:smallCaps w:val="0"/>
-                <w:strike w:val="0"/>
-                <w:dstrike w:val="0"/>
-                <w:outline w:val="0"/>
-                <w:color w:val="000000"/>
-                <w:spacing w:val="0"/>
-                <w:kern w:val="0"/>
-                <w:position w:val="0"/>
-                <w:sz w:val="24"/>
-                <w:szCs w:val="24"/>
-                <w:u w:val="none"/>
-                <w:vertAlign w:val="baseline"/>
                 <w:rtl w:val="0"/>
+                <w:lang w:val="en-US"/>
               </w:rPr>
               <w:t>Relationship</w:t>
             </w:r>
@@ -863,10 +718,10 @@
             </w:tcBorders>
             <w:shd w:val="clear" w:color="auto" w:fill="auto"/>
             <w:tcMar>
-              <w:top w:type="dxa" w:w="0"/>
-              <w:left w:type="dxa" w:w="0"/>
-              <w:bottom w:type="dxa" w:w="0"/>
-              <w:right w:type="dxa" w:w="0"/>
+              <w:top w:type="dxa" w:w="80"/>
+              <w:left w:type="dxa" w:w="80"/>
+              <w:bottom w:type="dxa" w:w="80"/>
+              <w:right w:type="dxa" w:w="80"/>
             </w:tcMar>
             <w:vAlign w:val="center"/>
           </w:tcPr>
@@ -883,10 +738,10 @@
             </w:tcBorders>
             <w:shd w:val="clear" w:color="auto" w:fill="auto"/>
             <w:tcMar>
-              <w:top w:type="dxa" w:w="0"/>
-              <w:left w:type="dxa" w:w="0"/>
-              <w:bottom w:type="dxa" w:w="0"/>
-              <w:right w:type="dxa" w:w="0"/>
+              <w:top w:type="dxa" w:w="80"/>
+              <w:left w:type="dxa" w:w="80"/>
+              <w:bottom w:type="dxa" w:w="80"/>
+              <w:right w:type="dxa" w:w="80"/>
             </w:tcMar>
             <w:vAlign w:val="center"/>
           </w:tcPr>
@@ -903,10 +758,10 @@
             </w:tcBorders>
             <w:shd w:val="clear" w:color="auto" w:fill="auto"/>
             <w:tcMar>
-              <w:top w:type="dxa" w:w="0"/>
-              <w:left w:type="dxa" w:w="0"/>
-              <w:bottom w:type="dxa" w:w="0"/>
-              <w:right w:type="dxa" w:w="0"/>
+              <w:top w:type="dxa" w:w="80"/>
+              <w:left w:type="dxa" w:w="80"/>
+              <w:bottom w:type="dxa" w:w="80"/>
+              <w:right w:type="dxa" w:w="80"/>
             </w:tcMar>
             <w:vAlign w:val="center"/>
           </w:tcPr>
@@ -915,10 +770,10 @@
       </w:tr>
       <w:tr>
         <w:tblPrEx>
-          <w:shd w:val="clear" w:color="auto" w:fill="000000"/>
+          <w:shd w:val="clear" w:color="auto" w:fill="d0ddef"/>
         </w:tblPrEx>
         <w:trPr>
-          <w:trHeight w:val="472" w:hRule="atLeast"/>
+          <w:trHeight w:val="332" w:hRule="atLeast"/>
         </w:trPr>
         <w:tc>
           <w:tcPr>
@@ -931,54 +786,30 @@
             </w:tcBorders>
             <w:shd w:val="clear" w:color="auto" w:fill="auto"/>
             <w:tcMar>
-              <w:top w:type="dxa" w:w="0"/>
-              <w:left w:type="dxa" w:w="0"/>
-              <w:bottom w:type="dxa" w:w="0"/>
-              <w:right w:type="dxa" w:w="0"/>
+              <w:top w:type="dxa" w:w="80"/>
+              <w:left w:type="dxa" w:w="80"/>
+              <w:bottom w:type="dxa" w:w="80"/>
+              <w:right w:type="dxa" w:w="80"/>
             </w:tcMar>
             <w:vAlign w:val="center"/>
           </w:tcPr>
           <w:p>
             <w:pPr>
-              <w:keepNext w:val="0"/>
-              <w:keepLines w:val="0"/>
-              <w:pageBreakBefore w:val="0"/>
-              <w:widowControl w:val="1"/>
-              <w:shd w:val="clear" w:color="auto" w:fill="auto"/>
+              <w:pStyle w:val="Body"/>
               <w:tabs>
                 <w:tab w:val="left" w:pos="1440"/>
               </w:tabs>
               <w:suppressAutoHyphens w:val="1"/>
-              <w:bidi w:val="0"/>
-              <w:spacing w:before="0" w:after="0" w:line="240" w:lineRule="auto"/>
-              <w:ind w:left="0" w:right="0" w:firstLine="0"/>
-              <w:jc w:val="left"/>
               <w:outlineLvl w:val="0"/>
-              <w:rPr>
-                <w:rtl w:val="0"/>
-              </w:rPr>
             </w:pPr>
             <w:r>
               <w:rPr>
-                <w:rFonts w:ascii="Arial" w:cs="Arial Unicode MS" w:hAnsi="Arial" w:eastAsia="Arial Unicode MS"/>
+                <w:rStyle w:val="None"/>
+                <w:rFonts w:ascii="Arial" w:hAnsi="Arial"/>
                 <w:b w:val="1"/>
                 <w:bCs w:val="1"/>
-                <w:i w:val="0"/>
-                <w:iCs w:val="0"/>
-                <w:caps w:val="0"/>
-                <w:smallCaps w:val="0"/>
-                <w:strike w:val="0"/>
-                <w:dstrike w:val="0"/>
-                <w:outline w:val="0"/>
-                <w:color w:val="000000"/>
-                <w:spacing w:val="0"/>
-                <w:kern w:val="0"/>
-                <w:position w:val="0"/>
-                <w:sz w:val="24"/>
-                <w:szCs w:val="24"/>
-                <w:u w:val="none"/>
-                <w:vertAlign w:val="baseline"/>
                 <w:rtl w:val="0"/>
+                <w:lang w:val="en-US"/>
               </w:rPr>
               <w:t>Phone number</w:t>
             </w:r>
@@ -995,10 +826,10 @@
             </w:tcBorders>
             <w:shd w:val="clear" w:color="auto" w:fill="auto"/>
             <w:tcMar>
-              <w:top w:type="dxa" w:w="0"/>
-              <w:left w:type="dxa" w:w="0"/>
-              <w:bottom w:type="dxa" w:w="0"/>
-              <w:right w:type="dxa" w:w="0"/>
+              <w:top w:type="dxa" w:w="80"/>
+              <w:left w:type="dxa" w:w="80"/>
+              <w:bottom w:type="dxa" w:w="80"/>
+              <w:right w:type="dxa" w:w="80"/>
             </w:tcMar>
             <w:vAlign w:val="center"/>
           </w:tcPr>
@@ -1015,10 +846,10 @@
             </w:tcBorders>
             <w:shd w:val="clear" w:color="auto" w:fill="auto"/>
             <w:tcMar>
-              <w:top w:type="dxa" w:w="0"/>
-              <w:left w:type="dxa" w:w="0"/>
-              <w:bottom w:type="dxa" w:w="0"/>
-              <w:right w:type="dxa" w:w="0"/>
+              <w:top w:type="dxa" w:w="80"/>
+              <w:left w:type="dxa" w:w="80"/>
+              <w:bottom w:type="dxa" w:w="80"/>
+              <w:right w:type="dxa" w:w="80"/>
             </w:tcMar>
             <w:vAlign w:val="center"/>
           </w:tcPr>
@@ -1035,10 +866,10 @@
             </w:tcBorders>
             <w:shd w:val="clear" w:color="auto" w:fill="auto"/>
             <w:tcMar>
-              <w:top w:type="dxa" w:w="0"/>
-              <w:left w:type="dxa" w:w="0"/>
-              <w:bottom w:type="dxa" w:w="0"/>
-              <w:right w:type="dxa" w:w="0"/>
+              <w:top w:type="dxa" w:w="80"/>
+              <w:left w:type="dxa" w:w="80"/>
+              <w:bottom w:type="dxa" w:w="80"/>
+              <w:right w:type="dxa" w:w="80"/>
             </w:tcMar>
             <w:vAlign w:val="center"/>
           </w:tcPr>
@@ -1047,10 +878,10 @@
       </w:tr>
       <w:tr>
         <w:tblPrEx>
-          <w:shd w:val="clear" w:color="auto" w:fill="000000"/>
+          <w:shd w:val="clear" w:color="auto" w:fill="d0ddef"/>
         </w:tblPrEx>
         <w:trPr>
-          <w:trHeight w:val="472" w:hRule="atLeast"/>
+          <w:trHeight w:val="332" w:hRule="atLeast"/>
         </w:trPr>
         <w:tc>
           <w:tcPr>
@@ -1063,54 +894,30 @@
             </w:tcBorders>
             <w:shd w:val="clear" w:color="auto" w:fill="auto"/>
             <w:tcMar>
-              <w:top w:type="dxa" w:w="0"/>
-              <w:left w:type="dxa" w:w="0"/>
-              <w:bottom w:type="dxa" w:w="0"/>
-              <w:right w:type="dxa" w:w="0"/>
+              <w:top w:type="dxa" w:w="80"/>
+              <w:left w:type="dxa" w:w="80"/>
+              <w:bottom w:type="dxa" w:w="80"/>
+              <w:right w:type="dxa" w:w="80"/>
             </w:tcMar>
             <w:vAlign w:val="center"/>
           </w:tcPr>
           <w:p>
             <w:pPr>
-              <w:keepNext w:val="0"/>
-              <w:keepLines w:val="0"/>
-              <w:pageBreakBefore w:val="0"/>
-              <w:widowControl w:val="1"/>
-              <w:shd w:val="clear" w:color="auto" w:fill="auto"/>
+              <w:pStyle w:val="Body"/>
               <w:tabs>
                 <w:tab w:val="left" w:pos="1440"/>
               </w:tabs>
               <w:suppressAutoHyphens w:val="1"/>
-              <w:bidi w:val="0"/>
-              <w:spacing w:before="0" w:after="0" w:line="240" w:lineRule="auto"/>
-              <w:ind w:left="0" w:right="0" w:firstLine="0"/>
-              <w:jc w:val="left"/>
               <w:outlineLvl w:val="0"/>
-              <w:rPr>
-                <w:rtl w:val="0"/>
-              </w:rPr>
             </w:pPr>
             <w:r>
               <w:rPr>
-                <w:rFonts w:ascii="Arial" w:cs="Arial Unicode MS" w:hAnsi="Arial" w:eastAsia="Arial Unicode MS"/>
+                <w:rStyle w:val="None"/>
+                <w:rFonts w:ascii="Arial" w:hAnsi="Arial"/>
                 <w:b w:val="1"/>
                 <w:bCs w:val="1"/>
-                <w:i w:val="0"/>
-                <w:iCs w:val="0"/>
-                <w:caps w:val="0"/>
-                <w:smallCaps w:val="0"/>
-                <w:strike w:val="0"/>
-                <w:dstrike w:val="0"/>
-                <w:outline w:val="0"/>
-                <w:color w:val="000000"/>
-                <w:spacing w:val="0"/>
-                <w:kern w:val="0"/>
-                <w:position w:val="0"/>
-                <w:sz w:val="24"/>
-                <w:szCs w:val="24"/>
-                <w:u w:val="none"/>
-                <w:vertAlign w:val="baseline"/>
                 <w:rtl w:val="0"/>
+                <w:lang w:val="en-US"/>
               </w:rPr>
               <w:t>Email address</w:t>
             </w:r>
@@ -1127,10 +934,10 @@
             </w:tcBorders>
             <w:shd w:val="clear" w:color="auto" w:fill="auto"/>
             <w:tcMar>
-              <w:top w:type="dxa" w:w="0"/>
-              <w:left w:type="dxa" w:w="0"/>
-              <w:bottom w:type="dxa" w:w="0"/>
-              <w:right w:type="dxa" w:w="0"/>
+              <w:top w:type="dxa" w:w="80"/>
+              <w:left w:type="dxa" w:w="80"/>
+              <w:bottom w:type="dxa" w:w="80"/>
+              <w:right w:type="dxa" w:w="80"/>
             </w:tcMar>
             <w:vAlign w:val="center"/>
           </w:tcPr>
@@ -1147,10 +954,10 @@
             </w:tcBorders>
             <w:shd w:val="clear" w:color="auto" w:fill="auto"/>
             <w:tcMar>
-              <w:top w:type="dxa" w:w="0"/>
-              <w:left w:type="dxa" w:w="0"/>
-              <w:bottom w:type="dxa" w:w="0"/>
-              <w:right w:type="dxa" w:w="0"/>
+              <w:top w:type="dxa" w:w="80"/>
+              <w:left w:type="dxa" w:w="80"/>
+              <w:bottom w:type="dxa" w:w="80"/>
+              <w:right w:type="dxa" w:w="80"/>
             </w:tcMar>
             <w:vAlign w:val="center"/>
           </w:tcPr>
@@ -1167,10 +974,10 @@
             </w:tcBorders>
             <w:shd w:val="clear" w:color="auto" w:fill="auto"/>
             <w:tcMar>
-              <w:top w:type="dxa" w:w="0"/>
-              <w:left w:type="dxa" w:w="0"/>
-              <w:bottom w:type="dxa" w:w="0"/>
-              <w:right w:type="dxa" w:w="0"/>
+              <w:top w:type="dxa" w:w="80"/>
+              <w:left w:type="dxa" w:w="80"/>
+              <w:bottom w:type="dxa" w:w="80"/>
+              <w:right w:type="dxa" w:w="80"/>
             </w:tcMar>
             <w:vAlign w:val="center"/>
           </w:tcPr>
@@ -1181,6 +988,14 @@
     <w:p>
       <w:pPr>
         <w:pStyle w:val="Body A"/>
+        <w:widowControl w:val="0"/>
+        <w:spacing w:line="240" w:lineRule="auto"/>
+        <w:ind w:left="108" w:hanging="108"/>
+      </w:pPr>
+    </w:p>
+    <w:p>
+      <w:pPr>
+        <w:pStyle w:val="Body A"/>
         <w:rPr>
           <w:lang w:val="en-US"/>
         </w:rPr>
@@ -1213,33 +1028,18 @@
       </w:pPr>
       <w:r>
         <w:rPr>
-          <w:b w:val="1"/>
-          <w:bCs w:val="1"/>
-          <w:rtl w:val="0"/>
-          <w:lang w:val="en-US"/>
-        </w:rPr>
-        <w:t xml:space="preserve">Your Christian conversion and </w:t>
-      </w:r>
-      <w:r>
-        <w:rPr>
-          <w:b w:val="1"/>
-          <w:bCs w:val="1"/>
-          <w:rtl w:val="0"/>
-          <w:lang w:val="en-US"/>
-        </w:rPr>
-        <w:t>e</w:t>
-      </w:r>
-      <w:r>
-        <w:rPr>
-          <w:b w:val="1"/>
-          <w:bCs w:val="1"/>
-          <w:rtl w:val="0"/>
-          <w:lang w:val="en-US"/>
-        </w:rPr>
-        <w:t>xperience to date</w:t>
-      </w:r>
-      <w:r>
-        <w:rPr>
+          <w:rStyle w:val="None"/>
+          <w:rFonts w:ascii="Calibri" w:cs="Calibri" w:hAnsi="Calibri" w:eastAsia="Calibri"/>
+          <w:b w:val="1"/>
+          <w:bCs w:val="1"/>
+          <w:rtl w:val="0"/>
+          <w:lang w:val="en-US"/>
+        </w:rPr>
+        <w:t>Your Christian conversion and experience to date</w:t>
+      </w:r>
+      <w:r>
+        <w:rPr>
+          <w:rStyle w:val="None"/>
           <w:rtl w:val="0"/>
           <w:lang w:val="en-US"/>
         </w:rPr>
@@ -1260,12 +1060,16 @@
       <w:pPr>
         <w:pStyle w:val="Body A"/>
         <w:rPr>
-          <w:b w:val="1"/>
-          <w:bCs w:val="1"/>
-        </w:rPr>
-      </w:pPr>
-      <w:r>
-        <w:rPr>
+          <w:rStyle w:val="None"/>
+          <w:rFonts w:ascii="Calibri" w:cs="Calibri" w:hAnsi="Calibri" w:eastAsia="Calibri"/>
+          <w:b w:val="1"/>
+          <w:bCs w:val="1"/>
+        </w:rPr>
+      </w:pPr>
+      <w:r>
+        <w:rPr>
+          <w:rStyle w:val="None"/>
+          <w:rFonts w:ascii="Calibri" w:cs="Calibri" w:hAnsi="Calibri" w:eastAsia="Calibri"/>
           <w:b w:val="1"/>
           <w:bCs w:val="1"/>
           <w:rtl w:val="0"/>
@@ -1275,6 +1079,8 @@
       </w:r>
       <w:r>
         <w:rPr>
+          <w:rStyle w:val="None"/>
+          <w:rFonts w:ascii="Calibri" w:cs="Calibri" w:hAnsi="Calibri" w:eastAsia="Calibri"/>
           <w:b w:val="1"/>
           <w:bCs w:val="1"/>
           <w:rtl w:val="0"/>
@@ -1621,12 +1427,16 @@
       <w:pPr>
         <w:pStyle w:val="Body A"/>
         <w:rPr>
-          <w:b w:val="1"/>
-          <w:bCs w:val="1"/>
-        </w:rPr>
-      </w:pPr>
-      <w:r>
-        <w:rPr>
+          <w:rStyle w:val="None"/>
+          <w:rFonts w:ascii="Calibri" w:cs="Calibri" w:hAnsi="Calibri" w:eastAsia="Calibri"/>
+          <w:b w:val="1"/>
+          <w:bCs w:val="1"/>
+        </w:rPr>
+      </w:pPr>
+      <w:r>
+        <w:rPr>
+          <w:rStyle w:val="None"/>
+          <w:rFonts w:ascii="Calibri" w:cs="Calibri" w:hAnsi="Calibri" w:eastAsia="Calibri"/>
           <w:b w:val="1"/>
           <w:bCs w:val="1"/>
           <w:rtl w:val="0"/>
@@ -1740,12 +1550,16 @@
       <w:pPr>
         <w:pStyle w:val="Body A"/>
         <w:rPr>
-          <w:b w:val="1"/>
-          <w:bCs w:val="1"/>
-        </w:rPr>
-      </w:pPr>
-      <w:r>
-        <w:rPr>
+          <w:rStyle w:val="None"/>
+          <w:rFonts w:ascii="Calibri" w:cs="Calibri" w:hAnsi="Calibri" w:eastAsia="Calibri"/>
+          <w:b w:val="1"/>
+          <w:bCs w:val="1"/>
+        </w:rPr>
+      </w:pPr>
+      <w:r>
+        <w:rPr>
+          <w:rStyle w:val="None"/>
+          <w:rFonts w:ascii="Calibri" w:cs="Calibri" w:hAnsi="Calibri" w:eastAsia="Calibri"/>
           <w:b w:val="1"/>
           <w:bCs w:val="1"/>
           <w:rtl w:val="0"/>
@@ -1971,12 +1785,16 @@
       <w:pPr>
         <w:pStyle w:val="Body A"/>
         <w:rPr>
-          <w:b w:val="1"/>
-          <w:bCs w:val="1"/>
-        </w:rPr>
-      </w:pPr>
-      <w:r>
-        <w:rPr>
+          <w:rStyle w:val="None"/>
+          <w:rFonts w:ascii="Calibri" w:cs="Calibri" w:hAnsi="Calibri" w:eastAsia="Calibri"/>
+          <w:b w:val="1"/>
+          <w:bCs w:val="1"/>
+        </w:rPr>
+      </w:pPr>
+      <w:r>
+        <w:rPr>
+          <w:rStyle w:val="None"/>
+          <w:rFonts w:ascii="Calibri" w:cs="Calibri" w:hAnsi="Calibri" w:eastAsia="Calibri"/>
           <w:b w:val="1"/>
           <w:bCs w:val="1"/>
           <w:rtl w:val="0"/>
@@ -2008,12 +1826,16 @@
       <w:pPr>
         <w:pStyle w:val="Body A"/>
         <w:rPr>
-          <w:b w:val="1"/>
-          <w:bCs w:val="1"/>
-        </w:rPr>
-      </w:pPr>
-      <w:r>
-        <w:rPr>
+          <w:rStyle w:val="None"/>
+          <w:rFonts w:ascii="Calibri" w:cs="Calibri" w:hAnsi="Calibri" w:eastAsia="Calibri"/>
+          <w:b w:val="1"/>
+          <w:bCs w:val="1"/>
+        </w:rPr>
+      </w:pPr>
+      <w:r>
+        <w:rPr>
+          <w:rStyle w:val="None"/>
+          <w:rFonts w:ascii="Calibri" w:cs="Calibri" w:hAnsi="Calibri" w:eastAsia="Calibri"/>
           <w:b w:val="1"/>
           <w:bCs w:val="1"/>
           <w:rtl w:val="0"/>
@@ -2044,12 +1866,16 @@
       <w:pPr>
         <w:pStyle w:val="Body A"/>
         <w:rPr>
-          <w:b w:val="1"/>
-          <w:bCs w:val="1"/>
-        </w:rPr>
-      </w:pPr>
-      <w:r>
-        <w:rPr>
+          <w:rStyle w:val="None"/>
+          <w:rFonts w:ascii="Calibri" w:cs="Calibri" w:hAnsi="Calibri" w:eastAsia="Calibri"/>
+          <w:b w:val="1"/>
+          <w:bCs w:val="1"/>
+        </w:rPr>
+      </w:pPr>
+      <w:r>
+        <w:rPr>
+          <w:rStyle w:val="None"/>
+          <w:rFonts w:ascii="Calibri" w:cs="Calibri" w:hAnsi="Calibri" w:eastAsia="Calibri"/>
           <w:b w:val="1"/>
           <w:bCs w:val="1"/>
           <w:rtl w:val="0"/>
@@ -2080,12 +1906,16 @@
       <w:pPr>
         <w:pStyle w:val="Body A"/>
         <w:rPr>
-          <w:b w:val="1"/>
-          <w:bCs w:val="1"/>
-        </w:rPr>
-      </w:pPr>
-      <w:r>
-        <w:rPr>
+          <w:rStyle w:val="None"/>
+          <w:rFonts w:ascii="Calibri" w:cs="Calibri" w:hAnsi="Calibri" w:eastAsia="Calibri"/>
+          <w:b w:val="1"/>
+          <w:bCs w:val="1"/>
+        </w:rPr>
+      </w:pPr>
+      <w:r>
+        <w:rPr>
+          <w:rStyle w:val="None"/>
+          <w:rFonts w:ascii="Calibri" w:cs="Calibri" w:hAnsi="Calibri" w:eastAsia="Calibri"/>
           <w:b w:val="1"/>
           <w:bCs w:val="1"/>
           <w:rtl w:val="0"/>
@@ -2112,12 +1942,16 @@
       <w:pPr>
         <w:pStyle w:val="Body A"/>
         <w:rPr>
-          <w:b w:val="1"/>
-          <w:bCs w:val="1"/>
-        </w:rPr>
-      </w:pPr>
-      <w:r>
-        <w:rPr>
+          <w:rStyle w:val="None"/>
+          <w:rFonts w:ascii="Calibri" w:cs="Calibri" w:hAnsi="Calibri" w:eastAsia="Calibri"/>
+          <w:b w:val="1"/>
+          <w:bCs w:val="1"/>
+        </w:rPr>
+      </w:pPr>
+      <w:r>
+        <w:rPr>
+          <w:rStyle w:val="None"/>
+          <w:rFonts w:ascii="Calibri" w:cs="Calibri" w:hAnsi="Calibri" w:eastAsia="Calibri"/>
           <w:b w:val="1"/>
           <w:bCs w:val="1"/>
           <w:rtl w:val="0"/>
@@ -2155,6 +1989,7 @@
       </w:pPr>
       <w:r>
         <w:rPr>
+          <w:rStyle w:val="None"/>
           <w:rFonts w:ascii="Arial Unicode MS" w:cs="Arial Unicode MS" w:hAnsi="Arial Unicode MS" w:eastAsia="Arial Unicode MS"/>
           <w:b w:val="0"/>
           <w:bCs w:val="0"/>
@@ -2168,6 +2003,7 @@
       <w:pPr>
         <w:pStyle w:val="Default"/>
         <w:rPr>
+          <w:rStyle w:val="None"/>
           <w:rFonts w:ascii="Arial" w:cs="Arial" w:hAnsi="Arial" w:eastAsia="Arial"/>
           <w:sz w:val="20"/>
           <w:szCs w:val="20"/>
@@ -2175,6 +2011,7 @@
       </w:pPr>
       <w:r>
         <w:rPr>
+          <w:rStyle w:val="None"/>
           <w:rFonts w:ascii="Arial" w:hAnsi="Arial"/>
           <w:i w:val="1"/>
           <w:iCs w:val="1"/>
@@ -2187,6 +2024,7 @@
       </w:r>
       <w:r>
         <w:rPr>
+          <w:rStyle w:val="None"/>
           <w:rFonts w:ascii="Arial" w:hAnsi="Arial" w:hint="default"/>
           <w:i w:val="1"/>
           <w:iCs w:val="1"/>
@@ -2199,6 +2037,7 @@
       </w:r>
       <w:r>
         <w:rPr>
+          <w:rStyle w:val="None"/>
           <w:rFonts w:ascii="Arial" w:hAnsi="Arial"/>
           <w:i w:val="1"/>
           <w:iCs w:val="1"/>
@@ -2211,6 +2050,7 @@
       </w:r>
       <w:r>
         <w:rPr>
+          <w:rStyle w:val="None"/>
           <w:rFonts w:ascii="Arial" w:hAnsi="Arial" w:hint="default"/>
           <w:i w:val="1"/>
           <w:iCs w:val="1"/>
@@ -2226,6 +2066,7 @@
       <w:pPr>
         <w:pStyle w:val="Default"/>
         <w:rPr>
+          <w:rStyle w:val="None"/>
           <w:rFonts w:ascii="Arial" w:cs="Arial" w:hAnsi="Arial" w:eastAsia="Arial"/>
           <w:sz w:val="20"/>
           <w:szCs w:val="20"/>
@@ -2236,6 +2077,7 @@
       <w:pPr>
         <w:pStyle w:val="Default"/>
         <w:rPr>
+          <w:rStyle w:val="None"/>
           <w:rFonts w:ascii="Arial" w:cs="Arial" w:hAnsi="Arial" w:eastAsia="Arial"/>
           <w:sz w:val="20"/>
           <w:szCs w:val="20"/>
@@ -2243,6 +2085,7 @@
       </w:pPr>
       <w:r>
         <w:rPr>
+          <w:rStyle w:val="None"/>
           <w:rFonts w:ascii="Arial" w:hAnsi="Arial"/>
           <w:i w:val="1"/>
           <w:iCs w:val="1"/>
@@ -2258,6 +2101,7 @@
       <w:pPr>
         <w:pStyle w:val="Default"/>
         <w:rPr>
+          <w:rStyle w:val="None"/>
           <w:rFonts w:ascii="Arial" w:cs="Arial" w:hAnsi="Arial" w:eastAsia="Arial"/>
           <w:sz w:val="20"/>
           <w:szCs w:val="20"/>
@@ -2268,11 +2112,13 @@
       <w:pPr>
         <w:pStyle w:val="Default"/>
         <w:rPr>
+          <w:rStyle w:val="None"/>
           <w:rFonts w:ascii="Arial" w:cs="Arial" w:hAnsi="Arial" w:eastAsia="Arial"/>
         </w:rPr>
       </w:pPr>
       <w:r>
         <w:rPr>
+          <w:rStyle w:val="None"/>
           <w:rFonts w:ascii="Arial" w:hAnsi="Arial"/>
           <w:i w:val="1"/>
           <w:iCs w:val="1"/>
@@ -2285,6 +2131,7 @@
       </w:r>
       <w:r>
         <w:rPr>
+          <w:rStyle w:val="None"/>
           <w:rFonts w:ascii="Arial" w:hAnsi="Arial" w:hint="default"/>
           <w:i w:val="1"/>
           <w:iCs w:val="1"/>
@@ -2317,6 +2164,7 @@
       </w:pPr>
       <w:r>
         <w:rPr>
+          <w:rStyle w:val="None"/>
           <w:rtl w:val="0"/>
           <w:lang w:val="en-US"/>
         </w:rPr>
@@ -2330,6 +2178,7 @@
       </w:r>
       <w:r>
         <w:rPr>
+          <w:rStyle w:val="None"/>
           <w:rtl w:val="0"/>
           <w:lang w:val="de-DE"/>
         </w:rPr>
@@ -2347,12 +2196,6 @@
         </w:rPr>
         <w:t>.</w:t>
       </w:r>
-    </w:p>
-    <w:p>
-      <w:pPr>
-        <w:pStyle w:val="Body A"/>
-      </w:pPr>
-      <w:r/>
     </w:p>
     <w:sectPr>
       <w:headerReference w:type="default" r:id="rId5"/>
@@ -3309,7 +3152,7 @@
       <w:outlineLvl w:val="9"/>
     </w:pPr>
     <w:rPr>
-      <w:rFonts w:ascii="Helvetica" w:cs="Arial Unicode MS" w:hAnsi="Helvetica" w:eastAsia="Arial Unicode MS"/>
+      <w:rFonts w:ascii="Helvetica Neue" w:cs="Arial Unicode MS" w:hAnsi="Helvetica Neue" w:eastAsia="Arial Unicode MS"/>
       <w:b w:val="0"/>
       <w:bCs w:val="0"/>
       <w:i w:val="0"/>
@@ -3408,20 +3251,57 @@
       <w:vertAlign w:val="baseline"/>
     </w:rPr>
   </w:style>
-  <w:style w:type="character" w:styleId="Link">
-    <w:name w:val="Link"/>
-    <w:rPr>
-      <w:color w:val="0000ff"/>
-      <w:u w:val="single" w:color="0000ff"/>
-    </w:rPr>
+  <w:style w:type="character" w:styleId="None">
+    <w:name w:val="None"/>
   </w:style>
   <w:style w:type="character" w:styleId="Hyperlink.0">
     <w:name w:val="Hyperlink.0"/>
-    <w:basedOn w:val="Link"/>
+    <w:basedOn w:val="None"/>
     <w:next w:val="Hyperlink.0"/>
     <w:rPr>
+      <w:color w:val="0000ff"/>
       <w:sz w:val="30"/>
       <w:szCs w:val="30"/>
+      <w:u w:val="single" w:color="0000ff"/>
+      <w:lang w:val="en-US"/>
+    </w:rPr>
+  </w:style>
+  <w:style w:type="paragraph" w:styleId="Body">
+    <w:name w:val="Body"/>
+    <w:next w:val="Body"/>
+    <w:pPr>
+      <w:keepNext w:val="0"/>
+      <w:keepLines w:val="0"/>
+      <w:pageBreakBefore w:val="0"/>
+      <w:widowControl w:val="1"/>
+      <w:shd w:val="clear" w:color="auto" w:fill="auto"/>
+      <w:suppressAutoHyphens w:val="0"/>
+      <w:bidi w:val="0"/>
+      <w:spacing w:before="0" w:after="0" w:line="240" w:lineRule="auto"/>
+      <w:ind w:left="0" w:right="0" w:firstLine="0"/>
+      <w:jc w:val="left"/>
+      <w:outlineLvl w:val="9"/>
+    </w:pPr>
+    <w:rPr>
+      <w:rFonts w:ascii="Times New Roman" w:cs="Arial Unicode MS" w:hAnsi="Times New Roman" w:eastAsia="Arial Unicode MS"/>
+      <w:b w:val="0"/>
+      <w:bCs w:val="0"/>
+      <w:i w:val="0"/>
+      <w:iCs w:val="0"/>
+      <w:caps w:val="0"/>
+      <w:smallCaps w:val="0"/>
+      <w:strike w:val="0"/>
+      <w:dstrike w:val="0"/>
+      <w:outline w:val="0"/>
+      <w:color w:val="000000"/>
+      <w:spacing w:val="0"/>
+      <w:kern w:val="0"/>
+      <w:position w:val="0"/>
+      <w:sz w:val="24"/>
+      <w:szCs w:val="24"/>
+      <w:u w:val="none" w:color="000000"/>
+      <w:vertAlign w:val="baseline"/>
+      <w:lang w:val="en-US"/>
     </w:rPr>
   </w:style>
   <w:style w:type="paragraph" w:styleId="List Paragraph">
@@ -3570,14 +3450,14 @@
     </a:clrScheme>
     <a:fontScheme name="Office Theme">
       <a:majorFont>
-        <a:latin typeface="Helvetica"/>
-        <a:ea typeface="Helvetica"/>
-        <a:cs typeface="Helvetica"/>
+        <a:latin typeface="Helvetica Neue"/>
+        <a:ea typeface="Helvetica Neue"/>
+        <a:cs typeface="Helvetica Neue"/>
       </a:majorFont>
       <a:minorFont>
-        <a:latin typeface="Helvetica"/>
-        <a:ea typeface="Helvetica"/>
-        <a:cs typeface="Helvetica"/>
+        <a:latin typeface="Helvetica Neue"/>
+        <a:ea typeface="Helvetica Neue"/>
+        <a:cs typeface="Helvetica Neue"/>
       </a:minorFont>
     </a:fontScheme>
     <a:fmtScheme name="Office Theme">
@@ -3758,9 +3638,9 @@
             </a:solidFill>
             <a:effectLst/>
             <a:uFillTx/>
-            <a:latin typeface="+mn-lt"/>
-            <a:ea typeface="+mn-ea"/>
-            <a:cs typeface="+mn-cs"/>
+            <a:latin typeface="Helvetica"/>
+            <a:ea typeface="Helvetica"/>
+            <a:cs typeface="Helvetica"/>
             <a:sym typeface="Helvetica"/>
           </a:defRPr>
         </a:defPPr>
@@ -4329,9 +4209,9 @@
             </a:solidFill>
             <a:effectLst/>
             <a:uFillTx/>
-            <a:latin typeface="+mn-lt"/>
-            <a:ea typeface="+mn-ea"/>
-            <a:cs typeface="+mn-cs"/>
+            <a:latin typeface="Helvetica"/>
+            <a:ea typeface="Helvetica"/>
+            <a:cs typeface="Helvetica"/>
             <a:sym typeface="Helvetica"/>
           </a:defRPr>
         </a:defPPr>

</xml_diff>